<commit_message>
criado video da Maq3a
</commit_message>
<xml_diff>
--- a/Relatorio.docx
+++ b/Relatorio.docx
@@ -330,13 +330,7 @@
         <w:t>∈</w:t>
       </w:r>
       <w:r>
-        <w:t xml:space="preserve"> N e i </w:t>
-      </w:r>
-      <w:r>
-        <w:t>×</w:t>
-      </w:r>
-      <w:r>
-        <w:t xml:space="preserve"> j = k} </w:t>
+        <w:t xml:space="preserve"> N e i × j = k} </w:t>
       </w:r>
     </w:p>
     <w:p>
@@ -369,10 +363,7 @@
     </w:p>
     <w:p>
       <w:r>
-        <w:t xml:space="preserve">    1.1) Marca um a (q0-q1 e </w:t>
-      </w:r>
-      <w:r>
-        <w:t>q8-q9)</w:t>
+        <w:t xml:space="preserve">    1.1) Marca um a (q0-q1 e q8-q9)</w:t>
       </w:r>
     </w:p>
     <w:p>
@@ -418,10 +409,7 @@
     </w:p>
     <w:p>
       <w:r>
-        <w:t>Sobre a entrada</w:t>
-      </w:r>
-      <w:r>
-        <w:t xml:space="preserve"> 0^2^n:</w:t>
+        <w:t>Sobre a entrada 0^2^n:</w:t>
       </w:r>
     </w:p>
     <w:p>
@@ -462,10 +450,7 @@
         </w:numPr>
       </w:pPr>
       <w:r>
-        <w:t>Imple</w:t>
-      </w:r>
-      <w:r>
-        <w:t>mente Máquinas de Turing Multifitas para computar as seguintes linguagens:</w:t>
+        <w:t>Implemente Máquinas de Turing Multifitas para computar as seguintes linguagens:</w:t>
       </w:r>
     </w:p>
     <w:p>
@@ -501,13 +486,7 @@
         <w:t>*</w:t>
       </w:r>
       <w:r>
-        <w:t xml:space="preserve">} (w R </w:t>
-      </w:r>
-      <w:r>
-        <w:t>é</w:t>
-      </w:r>
-      <w:r>
-        <w:t xml:space="preserve"> o reverso da cadeia w) </w:t>
+        <w:t xml:space="preserve">} (w R é o reverso da cadeia w) </w:t>
       </w:r>
     </w:p>
     <w:p>
@@ -523,10 +502,7 @@
         <w:t xml:space="preserve"> </w:t>
       </w:r>
       <w:r>
-        <w:t xml:space="preserve"> 0) Armazena um símbolo de início de fita na fita 2</w:t>
-      </w:r>
-      <w:r>
-        <w:t xml:space="preserve"> (q0-q1)</w:t>
+        <w:t xml:space="preserve"> 0) Armazena um símbolo de início de fita na fita 2 (q0-q1)</w:t>
       </w:r>
     </w:p>
     <w:p>
@@ -546,10 +522,7 @@
     </w:p>
     <w:p>
       <w:r>
-        <w:t xml:space="preserve">    2.1) Volta na fita 1 removendo os</w:t>
-      </w:r>
-      <w:r>
-        <w:t xml:space="preserve"> símbolos da palavra wf e adicionando-os na fita 2 de trás para a frente (q5)</w:t>
+        <w:t xml:space="preserve">    2.1) Volta na fita 1 removendo os símbolos da palavra wf e adicionando-os na fita 2 de trás para a frente (q5)</w:t>
       </w:r>
     </w:p>
     <w:p>
@@ -569,10 +542,7 @@
     </w:p>
     <w:p>
       <w:r>
-        <w:t xml:space="preserve">    4.1) Avança até o final da fita 2 e volta </w:t>
-      </w:r>
-      <w:r>
-        <w:t>removendo os símbolos da fita 1 (q8-q9-q8)</w:t>
+        <w:t xml:space="preserve">    4.1) Avança até o final da fita 2 e volta removendo os símbolos da fita 1 (q8-q9-q8)</w:t>
       </w:r>
     </w:p>
     <w:p>
@@ -607,10 +577,7 @@
         <w:t>≠</w:t>
       </w:r>
       <w:r>
-        <w:t xml:space="preserve"> xj</w:t>
-      </w:r>
-      <w:r>
-        <w:t xml:space="preserve">, </w:t>
+        <w:t xml:space="preserve"> xj, </w:t>
       </w:r>
       <w:r>
         <w:rPr>
@@ -638,10 +605,7 @@
     </w:p>
     <w:p>
       <w:r>
-        <w:t xml:space="preserve">  </w:t>
-      </w:r>
-      <w:r>
-        <w:t>1) Copia o x mais à esquerda para a fita 2:</w:t>
+        <w:t xml:space="preserve">  1) Copia o x mais à esquerda para a fita 2:</w:t>
       </w:r>
     </w:p>
     <w:p>
@@ -698,10 +662,7 @@
         <w:ind w:left="510" w:hanging="510"/>
       </w:pPr>
       <w:r>
-        <w:t>(a) (2,5pt) A série de Fibonacci. A máquina recebe como entrada uma sequência de símbolos que representa n (representação unária). Ao término, deve constar na fita uma sequência de símbolos que indica o valor do n-ésimo termo, ou seja F ibonnacci(n). Exemp</w:t>
-      </w:r>
-      <w:r>
-        <w:t xml:space="preserve">lo: A máquina recebe como entrada a sequência "aaaaa"(5) e deve retornar "cccccccc"(8). </w:t>
+        <w:t xml:space="preserve">(a) (2,5pt) A série de Fibonacci. A máquina recebe como entrada uma sequência de símbolos que representa n (representação unária). Ao término, deve constar na fita uma sequência de símbolos que indica o valor do n-ésimo termo, ou seja F ibonnacci(n). Exemplo: A máquina recebe como entrada a sequência "aaaaa"(5) e deve retornar "cccccccc"(8). </w:t>
       </w:r>
     </w:p>
     <w:p>
@@ -721,15 +682,12 @@
     </w:p>
     <w:p>
       <w:r>
-        <w:t xml:space="preserve">  3) Repete enquanto não encontrar a entrada va</w:t>
-      </w:r>
-      <w:r>
-        <w:t xml:space="preserve">zia para ambas as fitas: </w:t>
-      </w:r>
-    </w:p>
-    <w:p>
-      <w:r>
-        <w:t xml:space="preserve">    3.1) Marca o próximo a com um x indicando o final da computação (q3/q9-q4)</w:t>
+        <w:t xml:space="preserve">  3) Repete enquanto não encontrar a entrada vazia para ambas as fitas: </w:t>
+      </w:r>
+    </w:p>
+    <w:p>
+      <w:r>
+        <w:t xml:space="preserve">    3.1) Marca o próximo a com um x indicando o final da computação (q3-q4)</w:t>
       </w:r>
     </w:p>
     <w:p>
@@ -744,10 +702,7 @@
     </w:p>
     <w:p>
       <w:r>
-        <w:t xml:space="preserve">    3.3) Soma os b da fita 2 com os c d</w:t>
-      </w:r>
-      <w:r>
-        <w:t>a fita 1:</w:t>
+        <w:t xml:space="preserve">    3.3) Soma os b da fita 2 com os c da fita 1:</w:t>
       </w:r>
     </w:p>
     <w:p>
@@ -762,7 +717,21 @@
     </w:p>
     <w:p>
       <w:r>
-        <w:t xml:space="preserve">    3.5) Limpa o x da fita 1, indicando fim da computação atual (q8-q9)</w:t>
+        <w:t xml:space="preserve">    3.5) Limpa o x da fita 1, indicando fim da computação atual (q8-q</w:t>
+      </w:r>
+      <w:r>
+        <w:t>3</w:t>
+      </w:r>
+      <w:r>
+        <w:t>)</w:t>
+      </w:r>
+    </w:p>
+    <w:p>
+      <w:r>
+        <w:t xml:space="preserve">  4) </w:t>
+      </w:r>
+      <w:r>
+        <w:t>Remove os b da fita 2 (q2)</w:t>
       </w:r>
     </w:p>
     <w:p>
@@ -771,10 +740,7 @@
         <w:ind w:left="510" w:hanging="510"/>
       </w:pPr>
       <w:r>
-        <w:t xml:space="preserve">(b) (2,5pt) O </w:t>
-      </w:r>
-      <w:r>
-        <w:t>algoritmo de Euclides para o Máximo Divisor Comum. A máquina recebe como entrada uma sequência de símbolos representando n e m em representação unária. Ao término, a fita deve conter o MDC(n, m).</w:t>
+        <w:t>(b) (2,5pt) O algoritmo de Euclides para o Máximo Divisor Comum. A máquina recebe como entrada uma sequência de símbolos representando n e m em representação unária. Ao término, a fita deve conter o MDC(n, m).</w:t>
       </w:r>
     </w:p>
     <w:p>
@@ -972,10 +938,7 @@
         </w:numPr>
       </w:pPr>
       <w:r>
-        <w:t>Caso n = m transita para o estado final q</w:t>
-      </w:r>
-      <w:r>
-        <w:t>12;</w:t>
+        <w:t>Caso n = m transita para o estado final q12;</w:t>
       </w:r>
     </w:p>
     <w:p>
@@ -1014,13 +977,7 @@
         <w:t>P</w:t>
       </w:r>
       <w:r>
-        <w:t xml:space="preserve">ara cada “n” da segunda fita, apaga um “m” da terceira fita e escreve um “y” na quarta fita, que será utilizada para </w:t>
-      </w:r>
-      <w:r>
-        <w:t xml:space="preserve">calcular o resto da divisão. Caso todos os “n”s sejam lidos e ainda existam “m”s na terceira fita, a segunda fita volta para o início, a quarta fita é limpa e este passo é executado novamente. </w:t>
-      </w:r>
-      <w:r>
-        <w:t>(q1, q2)</w:t>
+        <w:t>ara cada “n” da segunda fita, apaga um “m” da terceira fita e escreve um “y” na quarta fita, que será utilizada para calcular o resto da divisão. Caso todos os “n”s sejam lidos e ainda existam “m”s na terceira fita, a segunda fita volta para o início, a quarta fita é limpa e este passo é executado novamente. (q1, q2)</w:t>
       </w:r>
     </w:p>
     <w:p>
@@ -1044,13 +1001,7 @@
         </w:numPr>
       </w:pPr>
       <w:r>
-        <w:t>A quantidad</w:t>
-      </w:r>
-      <w:r>
-        <w:t xml:space="preserve">e de “n” da segunda fita, é armazenada em quantidade de “m” na terceira fita. </w:t>
-      </w:r>
-      <w:r>
-        <w:t>(q3, q16, q4)</w:t>
+        <w:t>A quantidade de “n” da segunda fita, é armazenada em quantidade de “m” na terceira fita. (q3, q16, q4)</w:t>
       </w:r>
     </w:p>
     <w:p>
@@ -1062,10 +1013,7 @@
         </w:numPr>
       </w:pPr>
       <w:r>
-        <w:t xml:space="preserve">É calculado o resto da divisão utilizando a quantidade de “y”s da quarta fita, esse resto é salvo em quantidade de “n”s na segunda fita. </w:t>
-      </w:r>
-      <w:r>
-        <w:t>(q4)</w:t>
+        <w:t>É calculado o resto da divisão utilizando a quantidade de “y”s da quarta fita, esse resto é salvo em quantidade de “n”s na segunda fita. (q4)</w:t>
       </w:r>
     </w:p>
     <w:p>
@@ -1077,13 +1025,7 @@
         </w:numPr>
       </w:pPr>
       <w:r>
-        <w:t>A quinta fita, que arm</w:t>
-      </w:r>
-      <w:r>
-        <w:t xml:space="preserve">azena o último resto não nulo é limpa e depois recebe o valor do resto. </w:t>
-      </w:r>
-      <w:r>
-        <w:t>(q6, q7)</w:t>
+        <w:t>A quinta fita, que armazena o último resto não nulo é limpa e depois recebe o valor do resto. (q6, q7)</w:t>
       </w:r>
     </w:p>
     <w:p>
@@ -1096,13 +1038,7 @@
       </w:pPr>
       <w:r>
         <w:lastRenderedPageBreak/>
-        <w:t>A máquina volta para o passo 3.1 com os novos valores de m e n, seguindo o algoritmo de Euclides, onde m recebe o valor de n da iteração anterior e n recebe o valor do resto d</w:t>
-      </w:r>
-      <w:r>
-        <w:t xml:space="preserve">a divisão da iteração anterior. </w:t>
-      </w:r>
-      <w:r>
-        <w:t>(q7, q1)</w:t>
+        <w:t>A máquina volta para o passo 3.1 com os novos valores de m e n, seguindo o algoritmo de Euclides, onde m recebe o valor de n da iteração anterior e n recebe o valor do resto da divisão da iteração anterior. (q7, q1)</w:t>
       </w:r>
     </w:p>
     <w:p>

</xml_diff>